<commit_message>
Planning Test Plan Updates
</commit_message>
<xml_diff>
--- a/Technical/Testing/CollisionCorrectionPlanning.docx
+++ b/Technical/Testing/CollisionCorrectionPlanning.docx
@@ -76,6 +76,27 @@
         </w:rPr>
         <w:t>Location:</w:t>
       </w:r>
+      <w:r>
+        <w:rPr>
+          <w:rFonts w:ascii="Times New Roman" w:hAnsi="Times New Roman" w:cs="Times New Roman"/>
+          <w:b/>
+        </w:rPr>
+        <w:tab/>
+      </w:r>
+      <w:proofErr w:type="spellStart"/>
+      <w:r>
+        <w:rPr>
+          <w:rFonts w:ascii="Times New Roman" w:hAnsi="Times New Roman" w:cs="Times New Roman"/>
+        </w:rPr>
+        <w:t>Flemming</w:t>
+      </w:r>
+      <w:proofErr w:type="spellEnd"/>
+      <w:r>
+        <w:rPr>
+          <w:rFonts w:ascii="Times New Roman" w:hAnsi="Times New Roman" w:cs="Times New Roman"/>
+        </w:rPr>
+        <w:t xml:space="preserve"> Test Space</w:t>
+      </w:r>
     </w:p>
     <w:p>
       <w:pPr>
@@ -116,7 +137,6 @@
         <w:spacing w:after="0" w:line="240" w:lineRule="auto"/>
         <w:rPr>
           <w:rFonts w:ascii="Times New Roman" w:hAnsi="Times New Roman" w:cs="Times New Roman"/>
-          <w:b/>
         </w:rPr>
       </w:pPr>
       <w:r>
@@ -126,6 +146,19 @@
         </w:rPr>
         <w:t>Hardware Needed:</w:t>
       </w:r>
+      <w:r>
+        <w:rPr>
+          <w:rFonts w:ascii="Times New Roman" w:hAnsi="Times New Roman" w:cs="Times New Roman"/>
+          <w:b/>
+        </w:rPr>
+        <w:t xml:space="preserve"> </w:t>
+      </w:r>
+      <w:r>
+        <w:rPr>
+          <w:rFonts w:ascii="Times New Roman" w:hAnsi="Times New Roman" w:cs="Times New Roman"/>
+        </w:rPr>
+        <w:t>Onboard computer</w:t>
+      </w:r>
     </w:p>
     <w:p>
       <w:pPr>
@@ -168,6 +201,166 @@
           <w:b/>
         </w:rPr>
         <w:t>Procedure:</w:t>
+      </w:r>
+    </w:p>
+    <w:p>
+      <w:pPr>
+        <w:spacing w:after="0" w:line="240" w:lineRule="auto"/>
+        <w:rPr>
+          <w:rFonts w:ascii="Times New Roman" w:hAnsi="Times New Roman" w:cs="Times New Roman"/>
+        </w:rPr>
+      </w:pPr>
+      <w:r>
+        <w:rPr>
+          <w:rFonts w:ascii="Times New Roman" w:hAnsi="Times New Roman" w:cs="Times New Roman"/>
+        </w:rPr>
+        <w:t xml:space="preserve">Run (On computer) path planning algorithm to </w:t>
+      </w:r>
+      <w:r>
+        <w:rPr>
+          <w:rFonts w:ascii="Times New Roman" w:hAnsi="Times New Roman" w:cs="Times New Roman"/>
+        </w:rPr>
+        <w:t>re</w:t>
+      </w:r>
+      <w:r>
+        <w:rPr>
+          <w:rFonts w:ascii="Times New Roman" w:hAnsi="Times New Roman" w:cs="Times New Roman"/>
+        </w:rPr>
+        <w:t>generate a path</w:t>
+      </w:r>
+      <w:r>
+        <w:rPr>
+          <w:rFonts w:ascii="Times New Roman" w:hAnsi="Times New Roman" w:cs="Times New Roman"/>
+        </w:rPr>
+        <w:t xml:space="preserve"> once obstacle information has been added to map</w:t>
+      </w:r>
+    </w:p>
+    <w:p>
+      <w:pPr>
+        <w:pStyle w:val="ListParagraph"/>
+        <w:numPr>
+          <w:ilvl w:val="0"/>
+          <w:numId w:val="1"/>
+        </w:numPr>
+        <w:spacing w:after="0" w:line="240" w:lineRule="auto"/>
+        <w:rPr>
+          <w:rFonts w:ascii="Times New Roman" w:hAnsi="Times New Roman" w:cs="Times New Roman"/>
+        </w:rPr>
+      </w:pPr>
+      <w:r>
+        <w:rPr>
+          <w:rFonts w:ascii="Times New Roman" w:hAnsi="Times New Roman" w:cs="Times New Roman"/>
+        </w:rPr>
+        <w:t xml:space="preserve">Check that path traverses </w:t>
+      </w:r>
+      <w:r>
+        <w:rPr>
+          <w:rFonts w:ascii="Times New Roman" w:hAnsi="Times New Roman" w:cs="Times New Roman"/>
+        </w:rPr>
+        <w:t>remainder</w:t>
+      </w:r>
+      <w:r>
+        <w:rPr>
+          <w:rFonts w:ascii="Times New Roman" w:hAnsi="Times New Roman" w:cs="Times New Roman"/>
+        </w:rPr>
+        <w:t xml:space="preserve"> (__%) of space</w:t>
+      </w:r>
+    </w:p>
+    <w:p>
+      <w:pPr>
+        <w:pStyle w:val="ListParagraph"/>
+        <w:numPr>
+          <w:ilvl w:val="0"/>
+          <w:numId w:val="1"/>
+        </w:numPr>
+        <w:spacing w:after="0" w:line="240" w:lineRule="auto"/>
+        <w:rPr>
+          <w:rFonts w:ascii="Times New Roman" w:hAnsi="Times New Roman" w:cs="Times New Roman"/>
+        </w:rPr>
+      </w:pPr>
+      <w:r>
+        <w:rPr>
+          <w:rFonts w:ascii="Times New Roman" w:hAnsi="Times New Roman" w:cs="Times New Roman"/>
+        </w:rPr>
+        <w:t>Check that path eventually leads to target identification</w:t>
+      </w:r>
+    </w:p>
+    <w:p>
+      <w:pPr>
+        <w:spacing w:after="0" w:line="240" w:lineRule="auto"/>
+        <w:rPr>
+          <w:rFonts w:ascii="Times New Roman" w:hAnsi="Times New Roman" w:cs="Times New Roman"/>
+        </w:rPr>
+      </w:pPr>
+      <w:r>
+        <w:rPr>
+          <w:rFonts w:ascii="Times New Roman" w:hAnsi="Times New Roman" w:cs="Times New Roman"/>
+        </w:rPr>
+        <w:t xml:space="preserve">Upon successful completion on PC, run (on flight computer) path planning algorithm to </w:t>
+      </w:r>
+      <w:r>
+        <w:rPr>
+          <w:rFonts w:ascii="Times New Roman" w:hAnsi="Times New Roman" w:cs="Times New Roman"/>
+        </w:rPr>
+        <w:t>re</w:t>
+      </w:r>
+      <w:r>
+        <w:rPr>
+          <w:rFonts w:ascii="Times New Roman" w:hAnsi="Times New Roman" w:cs="Times New Roman"/>
+        </w:rPr>
+        <w:t>generate a path</w:t>
+      </w:r>
+    </w:p>
+    <w:p>
+      <w:pPr>
+        <w:pStyle w:val="ListParagraph"/>
+        <w:numPr>
+          <w:ilvl w:val="0"/>
+          <w:numId w:val="1"/>
+        </w:numPr>
+        <w:spacing w:after="0" w:line="240" w:lineRule="auto"/>
+        <w:rPr>
+          <w:rFonts w:ascii="Times New Roman" w:hAnsi="Times New Roman" w:cs="Times New Roman"/>
+        </w:rPr>
+      </w:pPr>
+      <w:r>
+        <w:rPr>
+          <w:rFonts w:ascii="Times New Roman" w:hAnsi="Times New Roman" w:cs="Times New Roman"/>
+        </w:rPr>
+        <w:t xml:space="preserve">Check that path traverses </w:t>
+      </w:r>
+      <w:r>
+        <w:rPr>
+          <w:rFonts w:ascii="Times New Roman" w:hAnsi="Times New Roman" w:cs="Times New Roman"/>
+        </w:rPr>
+        <w:t>remainder</w:t>
+      </w:r>
+      <w:bookmarkStart w:id="0" w:name="_GoBack"/>
+      <w:bookmarkEnd w:id="0"/>
+      <w:r>
+        <w:rPr>
+          <w:rFonts w:ascii="Times New Roman" w:hAnsi="Times New Roman" w:cs="Times New Roman"/>
+        </w:rPr>
+        <w:t xml:space="preserve"> (__%) of space</w:t>
+      </w:r>
+    </w:p>
+    <w:p>
+      <w:pPr>
+        <w:pStyle w:val="ListParagraph"/>
+        <w:numPr>
+          <w:ilvl w:val="0"/>
+          <w:numId w:val="1"/>
+        </w:numPr>
+        <w:spacing w:after="0" w:line="240" w:lineRule="auto"/>
+        <w:rPr>
+          <w:rFonts w:ascii="Times New Roman" w:hAnsi="Times New Roman" w:cs="Times New Roman"/>
+        </w:rPr>
+      </w:pPr>
+      <w:r>
+        <w:rPr>
+          <w:rFonts w:ascii="Times New Roman" w:hAnsi="Times New Roman" w:cs="Times New Roman"/>
+        </w:rPr>
+        <w:t>Check that path eventually leads to target identification</w:t>
       </w:r>
     </w:p>
     <w:p>
@@ -330,8 +523,6 @@
               </w:rPr>
               <w:t>1.2.1</w:t>
             </w:r>
-            <w:bookmarkStart w:id="0" w:name="_GoBack"/>
-            <w:bookmarkEnd w:id="0"/>
           </w:p>
         </w:tc>
         <w:tc>
@@ -663,12 +854,12 @@
       </w:pPr>
     </w:p>
     <w:sectPr>
-      <w:headerReference w:type="even" r:id="rId6"/>
-      <w:headerReference w:type="default" r:id="rId7"/>
-      <w:footerReference w:type="even" r:id="rId8"/>
-      <w:footerReference w:type="default" r:id="rId9"/>
-      <w:headerReference w:type="first" r:id="rId10"/>
-      <w:footerReference w:type="first" r:id="rId11"/>
+      <w:headerReference w:type="even" r:id="rId7"/>
+      <w:headerReference w:type="default" r:id="rId8"/>
+      <w:footerReference w:type="even" r:id="rId9"/>
+      <w:footerReference w:type="default" r:id="rId10"/>
+      <w:headerReference w:type="first" r:id="rId11"/>
+      <w:footerReference w:type="first" r:id="rId12"/>
       <w:pgSz w:w="12240" w:h="15840"/>
       <w:pgMar w:top="1440" w:right="1440" w:bottom="1440" w:left="1440" w:header="720" w:footer="720" w:gutter="0"/>
       <w:cols w:space="720"/>
@@ -896,6 +1087,126 @@
     </w:pPr>
   </w:p>
 </w:hdr>
+</file>
+
+<file path=word/numbering.xml><?xml version="1.0" encoding="utf-8"?>
+<w:numbering xmlns:wpc="http://schemas.microsoft.com/office/word/2010/wordprocessingCanvas" xmlns:mc="http://schemas.openxmlformats.org/markup-compatibility/2006" xmlns:o="urn:schemas-microsoft-com:office:office" xmlns:r="http://schemas.openxmlformats.org/officeDocument/2006/relationships" xmlns:m="http://schemas.openxmlformats.org/officeDocument/2006/math" xmlns:v="urn:schemas-microsoft-com:vml" xmlns:wp14="http://schemas.microsoft.com/office/word/2010/wordprocessingDrawing" xmlns:wp="http://schemas.openxmlformats.org/drawingml/2006/wordprocessingDrawing" xmlns:w10="urn:schemas-microsoft-com:office:word" xmlns:w="http://schemas.openxmlformats.org/wordprocessingml/2006/main" xmlns:w14="http://schemas.microsoft.com/office/word/2010/wordml" xmlns:w15="http://schemas.microsoft.com/office/word/2012/wordml" xmlns:wpg="http://schemas.microsoft.com/office/word/2010/wordprocessingGroup" xmlns:wpi="http://schemas.microsoft.com/office/word/2010/wordprocessingInk" xmlns:wne="http://schemas.microsoft.com/office/word/2006/wordml" xmlns:wps="http://schemas.microsoft.com/office/word/2010/wordprocessingShape" mc:Ignorable="w14 w15 wp14">
+  <w:abstractNum w:abstractNumId="0" w15:restartNumberingAfterBreak="0">
+    <w:nsid w:val="3B4B7353"/>
+    <w:multiLevelType w:val="hybridMultilevel"/>
+    <w:tmpl w:val="32067D5E"/>
+    <w:lvl w:ilvl="0" w:tplc="0B0AB916">
+      <w:numFmt w:val="bullet"/>
+      <w:lvlText w:val="-"/>
+      <w:lvlJc w:val="left"/>
+      <w:pPr>
+        <w:ind w:left="720" w:hanging="360"/>
+      </w:pPr>
+      <w:rPr>
+        <w:rFonts w:ascii="Times New Roman" w:eastAsiaTheme="minorHAnsi" w:hAnsi="Times New Roman" w:cs="Times New Roman" w:hint="default"/>
+      </w:rPr>
+    </w:lvl>
+    <w:lvl w:ilvl="1" w:tplc="04090003" w:tentative="1">
+      <w:start w:val="1"/>
+      <w:numFmt w:val="bullet"/>
+      <w:lvlText w:val="o"/>
+      <w:lvlJc w:val="left"/>
+      <w:pPr>
+        <w:ind w:left="1440" w:hanging="360"/>
+      </w:pPr>
+      <w:rPr>
+        <w:rFonts w:ascii="Courier New" w:hAnsi="Courier New" w:cs="Courier New" w:hint="default"/>
+      </w:rPr>
+    </w:lvl>
+    <w:lvl w:ilvl="2" w:tplc="04090005" w:tentative="1">
+      <w:start w:val="1"/>
+      <w:numFmt w:val="bullet"/>
+      <w:lvlText w:val=""/>
+      <w:lvlJc w:val="left"/>
+      <w:pPr>
+        <w:ind w:left="2160" w:hanging="360"/>
+      </w:pPr>
+      <w:rPr>
+        <w:rFonts w:ascii="Wingdings" w:hAnsi="Wingdings" w:hint="default"/>
+      </w:rPr>
+    </w:lvl>
+    <w:lvl w:ilvl="3" w:tplc="04090001" w:tentative="1">
+      <w:start w:val="1"/>
+      <w:numFmt w:val="bullet"/>
+      <w:lvlText w:val=""/>
+      <w:lvlJc w:val="left"/>
+      <w:pPr>
+        <w:ind w:left="2880" w:hanging="360"/>
+      </w:pPr>
+      <w:rPr>
+        <w:rFonts w:ascii="Symbol" w:hAnsi="Symbol" w:hint="default"/>
+      </w:rPr>
+    </w:lvl>
+    <w:lvl w:ilvl="4" w:tplc="04090003" w:tentative="1">
+      <w:start w:val="1"/>
+      <w:numFmt w:val="bullet"/>
+      <w:lvlText w:val="o"/>
+      <w:lvlJc w:val="left"/>
+      <w:pPr>
+        <w:ind w:left="3600" w:hanging="360"/>
+      </w:pPr>
+      <w:rPr>
+        <w:rFonts w:ascii="Courier New" w:hAnsi="Courier New" w:cs="Courier New" w:hint="default"/>
+      </w:rPr>
+    </w:lvl>
+    <w:lvl w:ilvl="5" w:tplc="04090005" w:tentative="1">
+      <w:start w:val="1"/>
+      <w:numFmt w:val="bullet"/>
+      <w:lvlText w:val=""/>
+      <w:lvlJc w:val="left"/>
+      <w:pPr>
+        <w:ind w:left="4320" w:hanging="360"/>
+      </w:pPr>
+      <w:rPr>
+        <w:rFonts w:ascii="Wingdings" w:hAnsi="Wingdings" w:hint="default"/>
+      </w:rPr>
+    </w:lvl>
+    <w:lvl w:ilvl="6" w:tplc="04090001" w:tentative="1">
+      <w:start w:val="1"/>
+      <w:numFmt w:val="bullet"/>
+      <w:lvlText w:val=""/>
+      <w:lvlJc w:val="left"/>
+      <w:pPr>
+        <w:ind w:left="5040" w:hanging="360"/>
+      </w:pPr>
+      <w:rPr>
+        <w:rFonts w:ascii="Symbol" w:hAnsi="Symbol" w:hint="default"/>
+      </w:rPr>
+    </w:lvl>
+    <w:lvl w:ilvl="7" w:tplc="04090003" w:tentative="1">
+      <w:start w:val="1"/>
+      <w:numFmt w:val="bullet"/>
+      <w:lvlText w:val="o"/>
+      <w:lvlJc w:val="left"/>
+      <w:pPr>
+        <w:ind w:left="5760" w:hanging="360"/>
+      </w:pPr>
+      <w:rPr>
+        <w:rFonts w:ascii="Courier New" w:hAnsi="Courier New" w:cs="Courier New" w:hint="default"/>
+      </w:rPr>
+    </w:lvl>
+    <w:lvl w:ilvl="8" w:tplc="04090005" w:tentative="1">
+      <w:start w:val="1"/>
+      <w:numFmt w:val="bullet"/>
+      <w:lvlText w:val=""/>
+      <w:lvlJc w:val="left"/>
+      <w:pPr>
+        <w:ind w:left="6480" w:hanging="360"/>
+      </w:pPr>
+      <w:rPr>
+        <w:rFonts w:ascii="Wingdings" w:hAnsi="Wingdings" w:hint="default"/>
+      </w:rPr>
+    </w:lvl>
+  </w:abstractNum>
+  <w:num w:numId="1">
+    <w:abstractNumId w:val="0"/>
+  </w:num>
+</w:numbering>
 </file>
 
 <file path=word/styles.xml><?xml version="1.0" encoding="utf-8"?>
@@ -1382,6 +1693,17 @@
       </w:tblBorders>
     </w:tblPr>
   </w:style>
+  <w:style w:type="paragraph" w:styleId="ListParagraph">
+    <w:name w:val="List Paragraph"/>
+    <w:basedOn w:val="Normal"/>
+    <w:uiPriority w:val="34"/>
+    <w:qFormat/>
+    <w:rsid w:val="002E355C"/>
+    <w:pPr>
+      <w:ind w:left="720"/>
+      <w:contextualSpacing/>
+    </w:pPr>
+  </w:style>
 </w:styles>
 </file>
 

</xml_diff>